<commit_message>
Assignment#3 -changes to report
-sequence flow diagrams added
</commit_message>
<xml_diff>
--- a/docs/Assignment-3 #report.docx
+++ b/docs/Assignment-3 #report.docx
@@ -518,7 +518,7 @@
                     </pic:cNvPicPr>
                   </pic:nvPicPr>
                   <pic:blipFill>
-                    <a:blip r:embed="rId7" cstate="print">
+                    <a:blip r:embed="rId8" cstate="print">
                       <a:extLst>
                         <a:ext uri="{28A0092B-C50C-407E-A947-70E740481C1C}">
                           <a14:useLocalDpi xmlns:a14="http://schemas.microsoft.com/office/drawing/2010/main" val="0"/>
@@ -706,15 +706,7 @@
           <w:sz w:val="24"/>
           <w:szCs w:val="24"/>
         </w:rPr>
-        <w:t xml:space="preserve">It is a design pattern which is used to create and use proxy objects </w:t>
-      </w:r>
-      <w:r>
-        <w:rPr>
-          <w:rFonts w:ascii="Times New Roman" w:hAnsi="Times New Roman" w:cs="Times New Roman"/>
-          <w:sz w:val="24"/>
-          <w:szCs w:val="24"/>
-        </w:rPr>
-        <w:t>when we want to add or modify some functionality of an already existing class.</w:t>
+        <w:t>It is a design pattern which is used to create and use proxy objects when we want to add or modify some functionality of an already existing class.</w:t>
       </w:r>
       <w:r>
         <w:rPr>
@@ -830,8 +822,6 @@
         </w:rPr>
         <w:t>they can only access the methods to which are they have access to. It is a realization of authorization pattern. We are implementing this through java annotations.</w:t>
       </w:r>
-      <w:bookmarkStart w:id="0" w:name="_GoBack"/>
-      <w:bookmarkEnd w:id="0"/>
     </w:p>
     <w:p>
       <w:pPr>
@@ -842,168 +832,125 @@
       <w:pPr>
         <w:pStyle w:val="Heading3"/>
       </w:pPr>
+      <w:r>
+        <w:t>Sequence flow when user has access to the method:</w:t>
+      </w:r>
+      <w:r>
+        <w:br/>
+      </w:r>
+      <w:r>
+        <w:rPr>
+          <w:noProof/>
+        </w:rPr>
+        <w:drawing>
+          <wp:inline distT="0" distB="0" distL="0" distR="0" wp14:anchorId="21FF1A6C" wp14:editId="39779B0E">
+            <wp:extent cx="5943600" cy="3602990"/>
+            <wp:effectExtent l="0" t="0" r="0" b="0"/>
+            <wp:docPr id="8" name="Picture 8"/>
+            <wp:cNvGraphicFramePr>
+              <a:graphicFrameLocks xmlns:a="http://schemas.openxmlformats.org/drawingml/2006/main" noChangeAspect="1"/>
+            </wp:cNvGraphicFramePr>
+            <a:graphic xmlns:a="http://schemas.openxmlformats.org/drawingml/2006/main">
+              <a:graphicData uri="http://schemas.openxmlformats.org/drawingml/2006/picture">
+                <pic:pic xmlns:pic="http://schemas.openxmlformats.org/drawingml/2006/picture">
+                  <pic:nvPicPr>
+                    <pic:cNvPr id="1" name=""/>
+                    <pic:cNvPicPr/>
+                  </pic:nvPicPr>
+                  <pic:blipFill>
+                    <a:blip r:embed="rId9"/>
+                    <a:stretch>
+                      <a:fillRect/>
+                    </a:stretch>
+                  </pic:blipFill>
+                  <pic:spPr>
+                    <a:xfrm>
+                      <a:off x="0" y="0"/>
+                      <a:ext cx="5943600" cy="3602990"/>
+                    </a:xfrm>
+                    <a:prstGeom prst="rect">
+                      <a:avLst/>
+                    </a:prstGeom>
+                  </pic:spPr>
+                </pic:pic>
+              </a:graphicData>
+            </a:graphic>
+          </wp:inline>
+        </w:drawing>
+      </w:r>
+    </w:p>
+    <w:p>
+      <w:pPr>
+        <w:jc w:val="center"/>
+      </w:pPr>
+      <w:r>
+        <w:t>Fig 2: When user has access to the method</w:t>
+      </w:r>
     </w:p>
     <w:p>
       <w:pPr>
         <w:pStyle w:val="Heading3"/>
       </w:pPr>
-    </w:p>
-    <w:p>
-      <w:pPr>
-        <w:pStyle w:val="Heading3"/>
-      </w:pPr>
-    </w:p>
-    <w:p>
-      <w:pPr>
-        <w:pStyle w:val="Heading3"/>
-      </w:pPr>
-    </w:p>
-    <w:p>
-      <w:pPr>
-        <w:pStyle w:val="Heading3"/>
-      </w:pPr>
-    </w:p>
-    <w:p>
-      <w:pPr>
-        <w:pStyle w:val="Heading3"/>
-      </w:pPr>
-    </w:p>
-    <w:p>
-      <w:pPr>
-        <w:pStyle w:val="Heading3"/>
-      </w:pPr>
-    </w:p>
-    <w:p>
-      <w:pPr>
-        <w:pStyle w:val="Heading3"/>
-      </w:pPr>
-    </w:p>
-    <w:p>
-      <w:pPr>
-        <w:pStyle w:val="Heading3"/>
-      </w:pPr>
-    </w:p>
-    <w:p>
-      <w:pPr>
-        <w:pStyle w:val="Heading3"/>
-      </w:pPr>
-    </w:p>
-    <w:p>
-      <w:pPr>
-        <w:pStyle w:val="Heading3"/>
-      </w:pPr>
-    </w:p>
-    <w:p>
-      <w:pPr>
-        <w:pStyle w:val="Heading3"/>
-      </w:pPr>
-    </w:p>
-    <w:p>
-      <w:pPr>
-        <w:pStyle w:val="Heading3"/>
-      </w:pPr>
-    </w:p>
-    <w:p>
-      <w:pPr>
-        <w:pStyle w:val="Heading3"/>
-      </w:pPr>
-    </w:p>
-    <w:p>
-      <w:pPr>
-        <w:pStyle w:val="Heading3"/>
-      </w:pPr>
-    </w:p>
-    <w:p>
-      <w:pPr>
-        <w:pStyle w:val="Heading3"/>
-      </w:pPr>
-    </w:p>
-    <w:p>
-      <w:pPr>
-        <w:pStyle w:val="Heading3"/>
-      </w:pPr>
-    </w:p>
-    <w:p>
-      <w:pPr>
-        <w:pStyle w:val="Heading3"/>
-      </w:pPr>
-    </w:p>
-    <w:p>
-      <w:pPr>
-        <w:pStyle w:val="Heading3"/>
-      </w:pPr>
-    </w:p>
-    <w:p>
-      <w:pPr>
-        <w:pStyle w:val="Heading3"/>
-      </w:pPr>
-    </w:p>
-    <w:p>
-      <w:pPr>
-        <w:pStyle w:val="Heading3"/>
-      </w:pPr>
-    </w:p>
-    <w:p>
-      <w:pPr>
-        <w:pStyle w:val="Heading3"/>
-      </w:pPr>
-    </w:p>
-    <w:p>
-      <w:pPr>
-        <w:pStyle w:val="Heading3"/>
-      </w:pPr>
-    </w:p>
-    <w:p>
-      <w:pPr>
-        <w:pStyle w:val="Heading3"/>
-      </w:pPr>
-    </w:p>
-    <w:p>
-      <w:pPr>
-        <w:pStyle w:val="Heading3"/>
-      </w:pPr>
-    </w:p>
-    <w:p>
-      <w:pPr>
-        <w:pStyle w:val="Heading3"/>
-      </w:pPr>
-    </w:p>
-    <w:p>
-      <w:pPr>
-        <w:pStyle w:val="Heading3"/>
-      </w:pPr>
-    </w:p>
-    <w:p>
-      <w:pPr>
-        <w:pStyle w:val="Heading3"/>
-      </w:pPr>
-    </w:p>
-    <w:p>
-      <w:pPr>
-        <w:pStyle w:val="Heading3"/>
-      </w:pPr>
-    </w:p>
-    <w:p>
-      <w:pPr>
-        <w:pStyle w:val="Heading3"/>
-      </w:pPr>
-    </w:p>
-    <w:p>
-      <w:pPr>
-        <w:pStyle w:val="Heading3"/>
-      </w:pPr>
-    </w:p>
-    <w:p>
-      <w:pPr>
-        <w:pStyle w:val="Heading3"/>
-      </w:pPr>
-    </w:p>
-    <w:p>
-      <w:pPr>
-        <w:pStyle w:val="Heading3"/>
-      </w:pPr>
-    </w:p>
-    <w:p/>
+      <w:r>
+        <w:t>Sequence flow when user has access to the method:</w:t>
+      </w:r>
+      <w:r>
+        <w:br/>
+      </w:r>
+    </w:p>
+    <w:p>
+      <w:pPr>
+        <w:jc w:val="center"/>
+      </w:pPr>
+      <w:r>
+        <w:rPr>
+          <w:noProof/>
+        </w:rPr>
+        <w:drawing>
+          <wp:inline distT="0" distB="0" distL="0" distR="0" wp14:anchorId="3F68717A" wp14:editId="55A72A88">
+            <wp:extent cx="5410200" cy="3042082"/>
+            <wp:effectExtent l="0" t="0" r="0" b="6350"/>
+            <wp:docPr id="10" name="Picture 10"/>
+            <wp:cNvGraphicFramePr>
+              <a:graphicFrameLocks xmlns:a="http://schemas.openxmlformats.org/drawingml/2006/main" noChangeAspect="1"/>
+            </wp:cNvGraphicFramePr>
+            <a:graphic xmlns:a="http://schemas.openxmlformats.org/drawingml/2006/main">
+              <a:graphicData uri="http://schemas.openxmlformats.org/drawingml/2006/picture">
+                <pic:pic xmlns:pic="http://schemas.openxmlformats.org/drawingml/2006/picture">
+                  <pic:nvPicPr>
+                    <pic:cNvPr id="1" name=""/>
+                    <pic:cNvPicPr/>
+                  </pic:nvPicPr>
+                  <pic:blipFill>
+                    <a:blip r:embed="rId10"/>
+                    <a:stretch>
+                      <a:fillRect/>
+                    </a:stretch>
+                  </pic:blipFill>
+                  <pic:spPr>
+                    <a:xfrm>
+                      <a:off x="0" y="0"/>
+                      <a:ext cx="5418297" cy="3046635"/>
+                    </a:xfrm>
+                    <a:prstGeom prst="rect">
+                      <a:avLst/>
+                    </a:prstGeom>
+                  </pic:spPr>
+                </pic:pic>
+              </a:graphicData>
+            </a:graphic>
+          </wp:inline>
+        </w:drawing>
+      </w:r>
+    </w:p>
+    <w:p>
+      <w:pPr>
+        <w:jc w:val="center"/>
+      </w:pPr>
+      <w:r>
+        <w:t>Fig 3: When user has no access the method</w:t>
+      </w:r>
+    </w:p>
     <w:p>
       <w:pPr>
         <w:pStyle w:val="Heading3"/>
@@ -1057,7 +1004,7 @@
                     </pic:cNvPicPr>
                   </pic:nvPicPr>
                   <pic:blipFill>
-                    <a:blip r:embed="rId8">
+                    <a:blip r:embed="rId11">
                       <a:extLst>
                         <a:ext uri="{28A0092B-C50C-407E-A947-70E740481C1C}">
                           <a14:useLocalDpi xmlns:a14="http://schemas.microsoft.com/office/drawing/2010/main" val="0"/>
@@ -1094,7 +1041,10 @@
         <w:jc w:val="center"/>
       </w:pPr>
       <w:r>
-        <w:t>Fig 2: Front Controller</w:t>
+        <w:t>Fig 4</w:t>
+      </w:r>
+      <w:r>
+        <w:t>: Front Controller</w:t>
       </w:r>
     </w:p>
     <w:p/>
@@ -1144,7 +1094,7 @@
                     </pic:cNvPicPr>
                   </pic:nvPicPr>
                   <pic:blipFill>
-                    <a:blip r:embed="rId9">
+                    <a:blip r:embed="rId12">
                       <a:extLst>
                         <a:ext uri="{28A0092B-C50C-407E-A947-70E740481C1C}">
                           <a14:useLocalDpi xmlns:a14="http://schemas.microsoft.com/office/drawing/2010/main" val="0"/>
@@ -1187,7 +1137,13 @@
         <w:rPr>
           <w:iCs/>
         </w:rPr>
-        <w:t>Fig 3: Abstract Factor</w:t>
+        <w:t>Fig 5</w:t>
+      </w:r>
+      <w:r>
+        <w:rPr>
+          <w:iCs/>
+        </w:rPr>
+        <w:t>: Abstract Factor</w:t>
       </w:r>
       <w:r>
         <w:rPr>
@@ -1232,7 +1188,7 @@
                     </pic:cNvPicPr>
                   </pic:nvPicPr>
                   <pic:blipFill>
-                    <a:blip r:embed="rId10" cstate="print">
+                    <a:blip r:embed="rId13" cstate="print">
                       <a:extLst>
                         <a:ext uri="{28A0092B-C50C-407E-A947-70E740481C1C}">
                           <a14:useLocalDpi xmlns:a14="http://schemas.microsoft.com/office/drawing/2010/main" val="0"/>
@@ -1269,7 +1225,10 @@
         <w:jc w:val="center"/>
       </w:pPr>
       <w:r>
-        <w:t>Fig 4: Command Pattern</w:t>
+        <w:t>Fig 6</w:t>
+      </w:r>
+      <w:r>
+        <w:t>: Command Pattern</w:t>
       </w:r>
     </w:p>
     <w:p>
@@ -1372,7 +1331,7 @@
     </w:p>
     <w:p>
       <w:pPr>
-        <w:jc w:val="both"/>
+        <w:jc w:val="center"/>
       </w:pPr>
       <w:r>
         <w:rPr>
@@ -1383,215 +1342,6 @@
             <wp:extent cx="5434330" cy="3344997"/>
             <wp:effectExtent l="0" t="0" r="0" b="8255"/>
             <wp:docPr id="1" name="Picture 1"/>
-            <wp:cNvGraphicFramePr>
-              <a:graphicFrameLocks xmlns:a="http://schemas.openxmlformats.org/drawingml/2006/main" noChangeAspect="1"/>
-            </wp:cNvGraphicFramePr>
-            <a:graphic xmlns:a="http://schemas.openxmlformats.org/drawingml/2006/main">
-              <a:graphicData uri="http://schemas.openxmlformats.org/drawingml/2006/picture">
-                <pic:pic xmlns:pic="http://schemas.openxmlformats.org/drawingml/2006/picture">
-                  <pic:nvPicPr>
-                    <pic:cNvPr id="1" name=""/>
-                    <pic:cNvPicPr/>
-                  </pic:nvPicPr>
-                  <pic:blipFill>
-                    <a:blip r:embed="rId11"/>
-                    <a:stretch>
-                      <a:fillRect/>
-                    </a:stretch>
-                  </pic:blipFill>
-                  <pic:spPr>
-                    <a:xfrm>
-                      <a:off x="0" y="0"/>
-                      <a:ext cx="5446001" cy="3352181"/>
-                    </a:xfrm>
-                    <a:prstGeom prst="rect">
-                      <a:avLst/>
-                    </a:prstGeom>
-                  </pic:spPr>
-                </pic:pic>
-              </a:graphicData>
-            </a:graphic>
-          </wp:inline>
-        </w:drawing>
-      </w:r>
-    </w:p>
-    <w:p>
-      <w:pPr>
-        <w:jc w:val="both"/>
-      </w:pPr>
-    </w:p>
-    <w:p>
-      <w:pPr>
-        <w:jc w:val="both"/>
-        <w:rPr>
-          <w:b/>
-        </w:rPr>
-      </w:pPr>
-      <w:r>
-        <w:rPr>
-          <w:b/>
-        </w:rPr>
-        <w:t>RMI</w:t>
-      </w:r>
-      <w:r>
-        <w:rPr>
-          <w:b/>
-        </w:rPr>
-        <w:t xml:space="preserve"> </w:t>
-      </w:r>
-      <w:r>
-        <w:rPr>
-          <w:b/>
-        </w:rPr>
-        <w:t>REGISTRY:</w:t>
-      </w:r>
-    </w:p>
-    <w:p>
-      <w:pPr>
-        <w:jc w:val="both"/>
-      </w:pPr>
-      <w:r>
-        <w:rPr>
-          <w:noProof/>
-        </w:rPr>
-        <w:drawing>
-          <wp:inline distT="0" distB="0" distL="0" distR="0" wp14:anchorId="6101AFDC" wp14:editId="153851CE">
-            <wp:extent cx="5434615" cy="3383280"/>
-            <wp:effectExtent l="0" t="0" r="0" b="7620"/>
-            <wp:docPr id="6" name="Picture 6"/>
-            <wp:cNvGraphicFramePr>
-              <a:graphicFrameLocks xmlns:a="http://schemas.openxmlformats.org/drawingml/2006/main" noChangeAspect="1"/>
-            </wp:cNvGraphicFramePr>
-            <a:graphic xmlns:a="http://schemas.openxmlformats.org/drawingml/2006/main">
-              <a:graphicData uri="http://schemas.openxmlformats.org/drawingml/2006/picture">
-                <pic:pic xmlns:pic="http://schemas.openxmlformats.org/drawingml/2006/picture">
-                  <pic:nvPicPr>
-                    <pic:cNvPr id="1" name=""/>
-                    <pic:cNvPicPr/>
-                  </pic:nvPicPr>
-                  <pic:blipFill>
-                    <a:blip r:embed="rId12"/>
-                    <a:stretch>
-                      <a:fillRect/>
-                    </a:stretch>
-                  </pic:blipFill>
-                  <pic:spPr>
-                    <a:xfrm>
-                      <a:off x="0" y="0"/>
-                      <a:ext cx="5444839" cy="3389645"/>
-                    </a:xfrm>
-                    <a:prstGeom prst="rect">
-                      <a:avLst/>
-                    </a:prstGeom>
-                  </pic:spPr>
-                </pic:pic>
-              </a:graphicData>
-            </a:graphic>
-          </wp:inline>
-        </w:drawing>
-      </w:r>
-    </w:p>
-    <w:p>
-      <w:pPr>
-        <w:tabs>
-          <w:tab w:val="left" w:pos="1404"/>
-        </w:tabs>
-        <w:jc w:val="both"/>
-        <w:rPr>
-          <w:b/>
-        </w:rPr>
-      </w:pPr>
-      <w:r>
-        <w:rPr>
-          <w:b/>
-        </w:rPr>
-        <w:lastRenderedPageBreak/>
-        <w:t>Server:</w:t>
-      </w:r>
-      <w:r>
-        <w:rPr>
-          <w:b/>
-        </w:rPr>
-        <w:tab/>
-      </w:r>
-    </w:p>
-    <w:p>
-      <w:pPr>
-        <w:jc w:val="both"/>
-      </w:pPr>
-      <w:r>
-        <w:rPr>
-          <w:noProof/>
-        </w:rPr>
-        <w:drawing>
-          <wp:inline distT="0" distB="0" distL="0" distR="0" wp14:anchorId="535D7008" wp14:editId="53C40E91">
-            <wp:extent cx="5943600" cy="3776980"/>
-            <wp:effectExtent l="0" t="0" r="0" b="0"/>
-            <wp:docPr id="7" name="Picture 7"/>
-            <wp:cNvGraphicFramePr>
-              <a:graphicFrameLocks xmlns:a="http://schemas.openxmlformats.org/drawingml/2006/main" noChangeAspect="1"/>
-            </wp:cNvGraphicFramePr>
-            <a:graphic xmlns:a="http://schemas.openxmlformats.org/drawingml/2006/main">
-              <a:graphicData uri="http://schemas.openxmlformats.org/drawingml/2006/picture">
-                <pic:pic xmlns:pic="http://schemas.openxmlformats.org/drawingml/2006/picture">
-                  <pic:nvPicPr>
-                    <pic:cNvPr id="1" name=""/>
-                    <pic:cNvPicPr/>
-                  </pic:nvPicPr>
-                  <pic:blipFill>
-                    <a:blip r:embed="rId13"/>
-                    <a:stretch>
-                      <a:fillRect/>
-                    </a:stretch>
-                  </pic:blipFill>
-                  <pic:spPr>
-                    <a:xfrm>
-                      <a:off x="0" y="0"/>
-                      <a:ext cx="5943600" cy="3776980"/>
-                    </a:xfrm>
-                    <a:prstGeom prst="rect">
-                      <a:avLst/>
-                    </a:prstGeom>
-                  </pic:spPr>
-                </pic:pic>
-              </a:graphicData>
-            </a:graphic>
-          </wp:inline>
-        </w:drawing>
-      </w:r>
-    </w:p>
-    <w:p>
-      <w:pPr>
-        <w:jc w:val="both"/>
-      </w:pPr>
-    </w:p>
-    <w:p>
-      <w:pPr>
-        <w:jc w:val="both"/>
-        <w:rPr>
-          <w:b/>
-        </w:rPr>
-      </w:pPr>
-      <w:r>
-        <w:rPr>
-          <w:b/>
-        </w:rPr>
-        <w:t>Client:</w:t>
-      </w:r>
-    </w:p>
-    <w:p>
-      <w:pPr>
-        <w:jc w:val="both"/>
-      </w:pPr>
-      <w:r>
-        <w:rPr>
-          <w:noProof/>
-        </w:rPr>
-        <w:drawing>
-          <wp:inline distT="0" distB="0" distL="0" distR="0" wp14:anchorId="06CFF1B5" wp14:editId="11D2F1D8">
-            <wp:extent cx="4888606" cy="3101340"/>
-            <wp:effectExtent l="0" t="0" r="7620" b="3810"/>
-            <wp:docPr id="9" name="Picture 9"/>
             <wp:cNvGraphicFramePr>
               <a:graphicFrameLocks xmlns:a="http://schemas.openxmlformats.org/drawingml/2006/main" noChangeAspect="1"/>
             </wp:cNvGraphicFramePr>
@@ -1611,7 +1361,7 @@
                   <pic:spPr>
                     <a:xfrm>
                       <a:off x="0" y="0"/>
-                      <a:ext cx="4894236" cy="3104912"/>
+                      <a:ext cx="5446001" cy="3352181"/>
                     </a:xfrm>
                     <a:prstGeom prst="rect">
                       <a:avLst/>
@@ -1631,45 +1381,43 @@
     </w:p>
     <w:p>
       <w:pPr>
-        <w:rPr>
-          <w:b/>
-        </w:rPr>
-      </w:pPr>
-      <w:r>
-        <w:rPr>
-          <w:b/>
-        </w:rPr>
-        <w:lastRenderedPageBreak/>
-        <w:t>When customer tries to edit an Item:</w:t>
-      </w:r>
-      <w:r>
-        <w:rPr>
-          <w:b/>
-        </w:rPr>
-        <w:br/>
-      </w:r>
-    </w:p>
-    <w:p>
-      <w:pPr>
-        <w:jc w:val="both"/>
-      </w:pPr>
-    </w:p>
-    <w:p>
-      <w:pPr>
-        <w:jc w:val="both"/>
-        <w:rPr>
-          <w:b/>
-        </w:rPr>
+        <w:jc w:val="both"/>
+        <w:rPr>
+          <w:b/>
+        </w:rPr>
+      </w:pPr>
+      <w:r>
+        <w:rPr>
+          <w:b/>
+        </w:rPr>
+        <w:t>RMI</w:t>
+      </w:r>
+      <w:r>
+        <w:rPr>
+          <w:b/>
+        </w:rPr>
+        <w:t xml:space="preserve"> </w:t>
+      </w:r>
+      <w:r>
+        <w:rPr>
+          <w:b/>
+        </w:rPr>
+        <w:t>REGISTRY:</w:t>
+      </w:r>
+    </w:p>
+    <w:p>
+      <w:pPr>
+        <w:jc w:val="center"/>
       </w:pPr>
       <w:r>
         <w:rPr>
           <w:noProof/>
         </w:rPr>
         <w:drawing>
-          <wp:inline distT="0" distB="0" distL="0" distR="0" wp14:anchorId="322DEB5F" wp14:editId="45BD2B64">
-            <wp:extent cx="5943600" cy="3705860"/>
-            <wp:effectExtent l="0" t="0" r="0" b="8890"/>
-            <wp:docPr id="14" name="Picture 14"/>
+          <wp:inline distT="0" distB="0" distL="0" distR="0" wp14:anchorId="6101AFDC" wp14:editId="153851CE">
+            <wp:extent cx="5434615" cy="3383280"/>
+            <wp:effectExtent l="0" t="0" r="0" b="7620"/>
+            <wp:docPr id="6" name="Picture 6"/>
             <wp:cNvGraphicFramePr>
               <a:graphicFrameLocks xmlns:a="http://schemas.openxmlformats.org/drawingml/2006/main" noChangeAspect="1"/>
             </wp:cNvGraphicFramePr>
@@ -1689,7 +1437,7 @@
                   <pic:spPr>
                     <a:xfrm>
                       <a:off x="0" y="0"/>
-                      <a:ext cx="5943600" cy="3705860"/>
+                      <a:ext cx="5444839" cy="3389645"/>
                     </a:xfrm>
                     <a:prstGeom prst="rect">
                       <a:avLst/>
@@ -1704,31 +1452,41 @@
     </w:p>
     <w:p>
       <w:pPr>
-        <w:jc w:val="both"/>
-      </w:pPr>
-      <w:r>
-        <w:rPr>
-          <w:b/>
-        </w:rPr>
-        <w:t>When admin tries to add item to cart:</w:t>
-      </w:r>
-      <w:r>
-        <w:t xml:space="preserve"> </w:t>
-      </w:r>
-    </w:p>
-    <w:p>
-      <w:pPr>
-        <w:jc w:val="both"/>
+        <w:tabs>
+          <w:tab w:val="left" w:pos="1404"/>
+        </w:tabs>
+        <w:jc w:val="both"/>
+        <w:rPr>
+          <w:b/>
+        </w:rPr>
+      </w:pPr>
+      <w:r>
+        <w:rPr>
+          <w:b/>
+        </w:rPr>
+        <w:lastRenderedPageBreak/>
+        <w:t>Server:</w:t>
+      </w:r>
+      <w:r>
+        <w:rPr>
+          <w:b/>
+        </w:rPr>
+        <w:tab/>
+      </w:r>
+    </w:p>
+    <w:p>
+      <w:pPr>
+        <w:jc w:val="center"/>
       </w:pPr>
       <w:r>
         <w:rPr>
           <w:noProof/>
         </w:rPr>
         <w:drawing>
-          <wp:inline distT="0" distB="0" distL="0" distR="0" wp14:anchorId="0712BD05" wp14:editId="0D6406FA">
-            <wp:extent cx="5974080" cy="3253507"/>
-            <wp:effectExtent l="0" t="0" r="7620" b="4445"/>
-            <wp:docPr id="15" name="Picture 15"/>
+          <wp:inline distT="0" distB="0" distL="0" distR="0" wp14:anchorId="535D7008" wp14:editId="53C40E91">
+            <wp:extent cx="5943600" cy="3776980"/>
+            <wp:effectExtent l="0" t="0" r="0" b="0"/>
+            <wp:docPr id="7" name="Picture 7"/>
             <wp:cNvGraphicFramePr>
               <a:graphicFrameLocks xmlns:a="http://schemas.openxmlformats.org/drawingml/2006/main" noChangeAspect="1"/>
             </wp:cNvGraphicFramePr>
@@ -1748,7 +1506,7 @@
                   <pic:spPr>
                     <a:xfrm>
                       <a:off x="0" y="0"/>
-                      <a:ext cx="6003880" cy="3269736"/>
+                      <a:ext cx="5943600" cy="3776980"/>
                     </a:xfrm>
                     <a:prstGeom prst="rect">
                       <a:avLst/>
@@ -1764,41 +1522,35 @@
     <w:p>
       <w:pPr>
         <w:jc w:val="both"/>
-        <w:rPr>
-          <w:b/>
-        </w:rPr>
-      </w:pPr>
-    </w:p>
-    <w:p>
-      <w:pPr>
-        <w:jc w:val="both"/>
-        <w:rPr>
-          <w:b/>
-        </w:rPr>
-      </w:pPr>
-      <w:r>
-        <w:rPr>
-          <w:b/>
-        </w:rPr>
-        <w:t>Customer can add items to cart:</w:t>
-      </w:r>
-    </w:p>
-    <w:p>
-      <w:pPr>
-        <w:jc w:val="both"/>
-        <w:rPr>
-          <w:b/>
-        </w:rPr>
+      </w:pPr>
+    </w:p>
+    <w:p>
+      <w:pPr>
+        <w:jc w:val="both"/>
+        <w:rPr>
+          <w:b/>
+        </w:rPr>
+      </w:pPr>
+      <w:r>
+        <w:rPr>
+          <w:b/>
+        </w:rPr>
+        <w:t>Client:</w:t>
+      </w:r>
+    </w:p>
+    <w:p>
+      <w:pPr>
+        <w:jc w:val="center"/>
       </w:pPr>
       <w:r>
         <w:rPr>
           <w:noProof/>
         </w:rPr>
         <w:drawing>
-          <wp:inline distT="0" distB="0" distL="0" distR="0" wp14:anchorId="08D29E11" wp14:editId="08F1E800">
-            <wp:extent cx="5097121" cy="3192780"/>
-            <wp:effectExtent l="0" t="0" r="8890" b="7620"/>
-            <wp:docPr id="12" name="Picture 12"/>
+          <wp:inline distT="0" distB="0" distL="0" distR="0" wp14:anchorId="06CFF1B5" wp14:editId="11D2F1D8">
+            <wp:extent cx="4888606" cy="3101340"/>
+            <wp:effectExtent l="0" t="0" r="7620" b="3810"/>
+            <wp:docPr id="9" name="Picture 9"/>
             <wp:cNvGraphicFramePr>
               <a:graphicFrameLocks xmlns:a="http://schemas.openxmlformats.org/drawingml/2006/main" noChangeAspect="1"/>
             </wp:cNvGraphicFramePr>
@@ -1818,7 +1570,7 @@
                   <pic:spPr>
                     <a:xfrm>
                       <a:off x="0" y="0"/>
-                      <a:ext cx="5101944" cy="3195801"/>
+                      <a:ext cx="4894236" cy="3104912"/>
                     </a:xfrm>
                     <a:prstGeom prst="rect">
                       <a:avLst/>
@@ -1834,28 +1586,25 @@
     <w:p>
       <w:pPr>
         <w:jc w:val="both"/>
-        <w:rPr>
-          <w:b/>
-        </w:rPr>
-      </w:pPr>
-    </w:p>
-    <w:p>
-      <w:pPr>
-        <w:jc w:val="both"/>
-        <w:rPr>
-          <w:b/>
-        </w:rPr>
-      </w:pPr>
-      <w:r>
-        <w:rPr>
-          <w:b/>
-        </w:rPr>
-        <w:t xml:space="preserve">Admin can edit items: </w:t>
-      </w:r>
-    </w:p>
-    <w:p>
-      <w:pPr>
-        <w:jc w:val="both"/>
+      </w:pPr>
+    </w:p>
+    <w:p>
+      <w:pPr>
+        <w:rPr>
+          <w:b/>
+        </w:rPr>
+      </w:pPr>
+      <w:r>
+        <w:rPr>
+          <w:b/>
+        </w:rPr>
+        <w:lastRenderedPageBreak/>
+        <w:t>When customer tries to edit an Item:</w:t>
+      </w:r>
+    </w:p>
+    <w:p>
+      <w:pPr>
+        <w:jc w:val="center"/>
         <w:rPr>
           <w:b/>
         </w:rPr>
@@ -1865,10 +1614,10 @@
           <w:noProof/>
         </w:rPr>
         <w:drawing>
-          <wp:inline distT="0" distB="0" distL="0" distR="0" wp14:anchorId="310DD3B5" wp14:editId="61C6E91D">
-            <wp:extent cx="5136717" cy="3246120"/>
-            <wp:effectExtent l="0" t="0" r="6985" b="0"/>
-            <wp:docPr id="13" name="Picture 13"/>
+          <wp:inline distT="0" distB="0" distL="0" distR="0" wp14:anchorId="322DEB5F" wp14:editId="45BD2B64">
+            <wp:extent cx="5943600" cy="3705860"/>
+            <wp:effectExtent l="0" t="0" r="0" b="8890"/>
+            <wp:docPr id="14" name="Picture 14"/>
             <wp:cNvGraphicFramePr>
               <a:graphicFrameLocks xmlns:a="http://schemas.openxmlformats.org/drawingml/2006/main" noChangeAspect="1"/>
             </wp:cNvGraphicFramePr>
@@ -1888,6 +1637,213 @@
                   <pic:spPr>
                     <a:xfrm>
                       <a:off x="0" y="0"/>
+                      <a:ext cx="5943600" cy="3705860"/>
+                    </a:xfrm>
+                    <a:prstGeom prst="rect">
+                      <a:avLst/>
+                    </a:prstGeom>
+                  </pic:spPr>
+                </pic:pic>
+              </a:graphicData>
+            </a:graphic>
+          </wp:inline>
+        </w:drawing>
+      </w:r>
+    </w:p>
+    <w:p>
+      <w:pPr>
+        <w:jc w:val="center"/>
+        <w:rPr>
+          <w:b/>
+        </w:rPr>
+      </w:pPr>
+    </w:p>
+    <w:p>
+      <w:pPr>
+        <w:jc w:val="both"/>
+      </w:pPr>
+      <w:r>
+        <w:rPr>
+          <w:b/>
+        </w:rPr>
+        <w:t>When admin tries to add item to cart:</w:t>
+      </w:r>
+      <w:r>
+        <w:t xml:space="preserve"> </w:t>
+      </w:r>
+    </w:p>
+    <w:p>
+      <w:pPr>
+        <w:jc w:val="center"/>
+      </w:pPr>
+      <w:r>
+        <w:rPr>
+          <w:noProof/>
+        </w:rPr>
+        <w:drawing>
+          <wp:inline distT="0" distB="0" distL="0" distR="0" wp14:anchorId="0712BD05" wp14:editId="0D6406FA">
+            <wp:extent cx="5974080" cy="3253507"/>
+            <wp:effectExtent l="0" t="0" r="7620" b="4445"/>
+            <wp:docPr id="15" name="Picture 15"/>
+            <wp:cNvGraphicFramePr>
+              <a:graphicFrameLocks xmlns:a="http://schemas.openxmlformats.org/drawingml/2006/main" noChangeAspect="1"/>
+            </wp:cNvGraphicFramePr>
+            <a:graphic xmlns:a="http://schemas.openxmlformats.org/drawingml/2006/main">
+              <a:graphicData uri="http://schemas.openxmlformats.org/drawingml/2006/picture">
+                <pic:pic xmlns:pic="http://schemas.openxmlformats.org/drawingml/2006/picture">
+                  <pic:nvPicPr>
+                    <pic:cNvPr id="1" name=""/>
+                    <pic:cNvPicPr/>
+                  </pic:nvPicPr>
+                  <pic:blipFill>
+                    <a:blip r:embed="rId19"/>
+                    <a:stretch>
+                      <a:fillRect/>
+                    </a:stretch>
+                  </pic:blipFill>
+                  <pic:spPr>
+                    <a:xfrm>
+                      <a:off x="0" y="0"/>
+                      <a:ext cx="6003880" cy="3269736"/>
+                    </a:xfrm>
+                    <a:prstGeom prst="rect">
+                      <a:avLst/>
+                    </a:prstGeom>
+                  </pic:spPr>
+                </pic:pic>
+              </a:graphicData>
+            </a:graphic>
+          </wp:inline>
+        </w:drawing>
+      </w:r>
+    </w:p>
+    <w:p>
+      <w:pPr>
+        <w:jc w:val="both"/>
+        <w:rPr>
+          <w:b/>
+        </w:rPr>
+      </w:pPr>
+    </w:p>
+    <w:p>
+      <w:pPr>
+        <w:jc w:val="both"/>
+        <w:rPr>
+          <w:b/>
+        </w:rPr>
+      </w:pPr>
+      <w:r>
+        <w:rPr>
+          <w:b/>
+        </w:rPr>
+        <w:t>Customer can add items to cart:</w:t>
+      </w:r>
+    </w:p>
+    <w:p>
+      <w:pPr>
+        <w:jc w:val="center"/>
+        <w:rPr>
+          <w:b/>
+        </w:rPr>
+      </w:pPr>
+      <w:r>
+        <w:rPr>
+          <w:noProof/>
+        </w:rPr>
+        <w:drawing>
+          <wp:inline distT="0" distB="0" distL="0" distR="0" wp14:anchorId="08D29E11" wp14:editId="08F1E800">
+            <wp:extent cx="5097121" cy="3192780"/>
+            <wp:effectExtent l="0" t="0" r="8890" b="7620"/>
+            <wp:docPr id="12" name="Picture 12"/>
+            <wp:cNvGraphicFramePr>
+              <a:graphicFrameLocks xmlns:a="http://schemas.openxmlformats.org/drawingml/2006/main" noChangeAspect="1"/>
+            </wp:cNvGraphicFramePr>
+            <a:graphic xmlns:a="http://schemas.openxmlformats.org/drawingml/2006/main">
+              <a:graphicData uri="http://schemas.openxmlformats.org/drawingml/2006/picture">
+                <pic:pic xmlns:pic="http://schemas.openxmlformats.org/drawingml/2006/picture">
+                  <pic:nvPicPr>
+                    <pic:cNvPr id="1" name=""/>
+                    <pic:cNvPicPr/>
+                  </pic:nvPicPr>
+                  <pic:blipFill>
+                    <a:blip r:embed="rId20"/>
+                    <a:stretch>
+                      <a:fillRect/>
+                    </a:stretch>
+                  </pic:blipFill>
+                  <pic:spPr>
+                    <a:xfrm>
+                      <a:off x="0" y="0"/>
+                      <a:ext cx="5101944" cy="3195801"/>
+                    </a:xfrm>
+                    <a:prstGeom prst="rect">
+                      <a:avLst/>
+                    </a:prstGeom>
+                  </pic:spPr>
+                </pic:pic>
+              </a:graphicData>
+            </a:graphic>
+          </wp:inline>
+        </w:drawing>
+      </w:r>
+    </w:p>
+    <w:p>
+      <w:pPr>
+        <w:jc w:val="both"/>
+        <w:rPr>
+          <w:b/>
+        </w:rPr>
+      </w:pPr>
+    </w:p>
+    <w:p>
+      <w:pPr>
+        <w:jc w:val="both"/>
+        <w:rPr>
+          <w:b/>
+        </w:rPr>
+      </w:pPr>
+      <w:r>
+        <w:rPr>
+          <w:b/>
+        </w:rPr>
+        <w:t xml:space="preserve">Admin can edit items: </w:t>
+      </w:r>
+    </w:p>
+    <w:p>
+      <w:pPr>
+        <w:jc w:val="center"/>
+        <w:rPr>
+          <w:b/>
+        </w:rPr>
+      </w:pPr>
+      <w:r>
+        <w:rPr>
+          <w:noProof/>
+        </w:rPr>
+        <w:drawing>
+          <wp:inline distT="0" distB="0" distL="0" distR="0" wp14:anchorId="310DD3B5" wp14:editId="61C6E91D">
+            <wp:extent cx="5136717" cy="3246120"/>
+            <wp:effectExtent l="0" t="0" r="6985" b="0"/>
+            <wp:docPr id="13" name="Picture 13"/>
+            <wp:cNvGraphicFramePr>
+              <a:graphicFrameLocks xmlns:a="http://schemas.openxmlformats.org/drawingml/2006/main" noChangeAspect="1"/>
+            </wp:cNvGraphicFramePr>
+            <a:graphic xmlns:a="http://schemas.openxmlformats.org/drawingml/2006/main">
+              <a:graphicData uri="http://schemas.openxmlformats.org/drawingml/2006/picture">
+                <pic:pic xmlns:pic="http://schemas.openxmlformats.org/drawingml/2006/picture">
+                  <pic:nvPicPr>
+                    <pic:cNvPr id="1" name=""/>
+                    <pic:cNvPicPr/>
+                  </pic:nvPicPr>
+                  <pic:blipFill>
+                    <a:blip r:embed="rId21"/>
+                    <a:stretch>
+                      <a:fillRect/>
+                    </a:stretch>
+                  </pic:blipFill>
+                  <pic:spPr>
+                    <a:xfrm>
+                      <a:off x="0" y="0"/>
                       <a:ext cx="5140902" cy="3248765"/>
                     </a:xfrm>
                     <a:prstGeom prst="rect">
@@ -1905,86 +1861,8 @@
       <w:pPr>
         <w:jc w:val="both"/>
       </w:pPr>
-    </w:p>
-    <w:p>
-      <w:pPr>
-        <w:jc w:val="both"/>
-      </w:pPr>
-    </w:p>
-    <w:p>
-      <w:pPr>
-        <w:jc w:val="both"/>
-      </w:pPr>
-      <w:r>
-        <w:t>References:</w:t>
-      </w:r>
-    </w:p>
-    <w:p>
-      <w:pPr>
-        <w:jc w:val="both"/>
-      </w:pPr>
-    </w:p>
-    <w:p>
-      <w:pPr>
-        <w:jc w:val="both"/>
-      </w:pPr>
-      <w:r>
-        <w:t xml:space="preserve">[1] - </w:t>
-      </w:r>
-      <w:r>
-        <w:rPr>
-          <w:rStyle w:val="Emphasis"/>
-        </w:rPr>
-        <w:t>Design Patterns</w:t>
-      </w:r>
-      <w:r>
-        <w:rPr>
-          <w:rStyle w:val="st"/>
-        </w:rPr>
-        <w:t xml:space="preserve">: Elements of Reusable Object-Oriented Software, </w:t>
-      </w:r>
-      <w:r>
-        <w:rPr>
-          <w:rStyle w:val="xbe"/>
-        </w:rPr>
-        <w:t>Erich Gamma</w:t>
-      </w:r>
-      <w:r>
-        <w:rPr>
-          <w:rStyle w:val="xbe"/>
-        </w:rPr>
-        <w:t xml:space="preserve">, </w:t>
-      </w:r>
-      <w:r>
-        <w:rPr>
-          <w:rStyle w:val="xbe"/>
-        </w:rPr>
-        <w:t>Ralph Johnson</w:t>
-      </w:r>
-      <w:r>
-        <w:rPr>
-          <w:rStyle w:val="xbe"/>
-        </w:rPr>
-        <w:t xml:space="preserve">, </w:t>
-      </w:r>
-      <w:r>
-        <w:rPr>
-          <w:rStyle w:val="xbe"/>
-        </w:rPr>
-        <w:t>Richard Helm</w:t>
-      </w:r>
-      <w:r>
-        <w:rPr>
-          <w:rStyle w:val="xbe"/>
-        </w:rPr>
-        <w:t xml:space="preserve">, </w:t>
-      </w:r>
-      <w:r>
-        <w:rPr>
-          <w:rStyle w:val="xbe"/>
-        </w:rPr>
-        <w:t>John Vlissides</w:t>
-      </w:r>
+      <w:bookmarkStart w:id="0" w:name="_GoBack"/>
+      <w:bookmarkEnd w:id="0"/>
     </w:p>
     <w:sectPr>
       <w:pgSz w:w="12240" w:h="15840"/>
@@ -3284,4 +3162,16 @@
     </a:ext>
   </a:extLst>
 </a:theme>
+</file>
+
+<file path=customXml/item1.xml><?xml version="1.0" encoding="utf-8"?>
+<b:Sources xmlns:b="http://schemas.openxmlformats.org/officeDocument/2006/bibliography" xmlns="http://schemas.openxmlformats.org/officeDocument/2006/bibliography" SelectedStyle="\APASixthEditionOfficeOnline.xsl" StyleName="APA" Version="6"/>
+</file>
+
+<file path=customXml/itemProps1.xml><?xml version="1.0" encoding="utf-8"?>
+<ds:datastoreItem xmlns:ds="http://schemas.openxmlformats.org/officeDocument/2006/customXml" ds:itemID="{7C72FD9C-D1AD-40BE-B716-1198D6F32BF5}">
+  <ds:schemaRefs>
+    <ds:schemaRef ds:uri="http://schemas.openxmlformats.org/officeDocument/2006/bibliography"/>
+  </ds:schemaRefs>
+</ds:datastoreItem>
 </file>
</xml_diff>